<commit_message>
atualizacao na especificacao do trab2 de pc2
</commit_message>
<xml_diff>
--- a/aulas/lab-poo/Trabalho2-PC2.docx
+++ b/aulas/lab-poo/Trabalho2-PC2.docx
@@ -1758,35 +1758,7 @@
           <w:sz w:val="32"/>
           <w:szCs w:val="28"/>
         </w:rPr>
-        <w:t xml:space="preserve">Todos os trabalhos deverão ser entregues através do sistema </w:t>
-      </w:r>
-      <w:r>
-        <w:rPr>
-          <w:sz w:val="32"/>
-          <w:szCs w:val="28"/>
-        </w:rPr>
-        <w:t>Microsoft Teams</w:t>
-      </w:r>
-      <w:r>
-        <w:rPr>
-          <w:sz w:val="32"/>
-          <w:szCs w:val="28"/>
-        </w:rPr>
-        <w:t xml:space="preserve"> </w:t>
-      </w:r>
-      <w:r>
-        <w:rPr>
-          <w:sz w:val="32"/>
-          <w:szCs w:val="28"/>
-        </w:rPr>
-        <w:t xml:space="preserve">(Chat Geral) </w:t>
-      </w:r>
-      <w:r>
-        <w:rPr>
-          <w:sz w:val="32"/>
-          <w:szCs w:val="28"/>
-        </w:rPr>
-        <w:t xml:space="preserve">ou </w:t>
+        <w:t xml:space="preserve">Todos os trabalhos deverão ser </w:t>
       </w:r>
       <w:r>
         <w:rPr>

</xml_diff>

<commit_message>
trabalho 2 de PC2 Lab.
</commit_message>
<xml_diff>
--- a/aulas/lab-poo/Trabalho2-PC2.docx
+++ b/aulas/lab-poo/Trabalho2-PC2.docx
@@ -204,7 +204,7 @@
           <w:sz w:val="32"/>
           <w:szCs w:val="32"/>
         </w:rPr>
-        <w:t>29/10</w:t>
+        <w:t>18/03</w:t>
       </w:r>
     </w:p>
     <w:p>
@@ -1448,14 +1448,13 @@
           <w:sz w:val="32"/>
           <w:szCs w:val="32"/>
         </w:rPr>
-        <w:t>1.</w:t>
-      </w:r>
-      <w:r>
-        <w:rPr>
-          <w:sz w:val="32"/>
-          <w:szCs w:val="32"/>
-        </w:rPr>
-        <w:tab/>
+        <w:t xml:space="preserve">1. </w:t>
+      </w:r>
+      <w:r>
+        <w:rPr>
+          <w:sz w:val="32"/>
+          <w:szCs w:val="32"/>
+        </w:rPr>
         <w:t>O que fazer</w:t>
       </w:r>
       <w:r>
@@ -1666,35 +1665,56 @@
         </w:rPr>
         <w:t>. Outros recursos de implementação deverão ser autorizados pelo professor.</w:t>
       </w:r>
-    </w:p>
-    <w:p>
-      <w:pPr>
-        <w:jc w:val="both"/>
-        <w:rPr>
-          <w:sz w:val="32"/>
-          <w:szCs w:val="32"/>
-        </w:rPr>
-      </w:pPr>
-      <w:r>
-        <w:rPr>
-          <w:sz w:val="32"/>
-          <w:szCs w:val="32"/>
-        </w:rPr>
-        <w:t xml:space="preserve">O trabalho </w:t>
-      </w:r>
-      <w:r>
-        <w:rPr>
-          <w:sz w:val="32"/>
-          <w:szCs w:val="32"/>
-        </w:rPr>
-        <w:t>poderá</w:t>
-      </w:r>
-      <w:r>
-        <w:rPr>
-          <w:sz w:val="32"/>
-          <w:szCs w:val="32"/>
-        </w:rPr>
-        <w:t xml:space="preserve"> ser feito</w:t>
+      <w:r>
+        <w:rPr>
+          <w:sz w:val="32"/>
+          <w:szCs w:val="32"/>
+        </w:rPr>
+        <w:t xml:space="preserve"> </w:t>
+      </w:r>
+    </w:p>
+    <w:p>
+      <w:pPr>
+        <w:jc w:val="both"/>
+        <w:rPr>
+          <w:sz w:val="32"/>
+          <w:szCs w:val="32"/>
+        </w:rPr>
+      </w:pPr>
+      <w:r>
+        <w:rPr>
+          <w:sz w:val="32"/>
+          <w:szCs w:val="32"/>
+        </w:rPr>
+        <w:t xml:space="preserve">O </w:t>
+      </w:r>
+      <w:r>
+        <w:rPr>
+          <w:sz w:val="32"/>
+          <w:szCs w:val="32"/>
+        </w:rPr>
+        <w:t>T</w:t>
+      </w:r>
+      <w:r>
+        <w:rPr>
+          <w:sz w:val="32"/>
+          <w:szCs w:val="32"/>
+        </w:rPr>
+        <w:t xml:space="preserve">rabalho </w:t>
+      </w:r>
+      <w:r>
+        <w:rPr>
+          <w:sz w:val="32"/>
+          <w:szCs w:val="32"/>
+        </w:rPr>
+        <w:t xml:space="preserve">2 </w:t>
+      </w:r>
+      <w:r>
+        <w:rPr>
+          <w:sz w:val="32"/>
+          <w:szCs w:val="32"/>
+        </w:rPr>
+        <w:t xml:space="preserve">deverá ser feito em </w:t>
       </w:r>
       <w:r>
         <w:rPr>
@@ -1702,291 +1722,297 @@
           <w:sz w:val="32"/>
           <w:szCs w:val="32"/>
         </w:rPr>
-        <w:t xml:space="preserve"> em duplas ou grupos de até 3 pessoas</w:t>
-      </w:r>
-      <w:r>
-        <w:rPr>
-          <w:sz w:val="32"/>
-          <w:szCs w:val="32"/>
-        </w:rPr>
-        <w:t xml:space="preserve">. </w:t>
-      </w:r>
-    </w:p>
-    <w:p>
-      <w:pPr>
-        <w:jc w:val="both"/>
-        <w:rPr>
-          <w:sz w:val="32"/>
-          <w:szCs w:val="32"/>
-        </w:rPr>
-      </w:pPr>
-    </w:p>
-    <w:p>
-      <w:pPr>
-        <w:jc w:val="both"/>
-        <w:rPr>
-          <w:sz w:val="32"/>
-          <w:szCs w:val="32"/>
-        </w:rPr>
-      </w:pPr>
-      <w:r>
-        <w:rPr>
-          <w:sz w:val="32"/>
-          <w:szCs w:val="32"/>
-        </w:rPr>
-        <w:t>2.</w:t>
-      </w:r>
-      <w:r>
-        <w:rPr>
-          <w:sz w:val="32"/>
-          <w:szCs w:val="32"/>
-        </w:rPr>
-        <w:tab/>
-        <w:t>O que entregar?</w:t>
-      </w:r>
-    </w:p>
-    <w:p>
-      <w:pPr>
-        <w:jc w:val="both"/>
-        <w:rPr>
-          <w:sz w:val="32"/>
-          <w:szCs w:val="28"/>
-        </w:rPr>
-      </w:pPr>
-      <w:r>
-        <w:rPr>
-          <w:sz w:val="32"/>
-          <w:szCs w:val="28"/>
-        </w:rPr>
-        <w:t xml:space="preserve">Todos os trabalhos deverão ser </w:t>
-      </w:r>
-      <w:r>
-        <w:rPr>
-          <w:sz w:val="32"/>
-          <w:szCs w:val="28"/>
-        </w:rPr>
-        <w:t>enviados para</w:t>
-      </w:r>
-      <w:r>
-        <w:rPr>
-          <w:sz w:val="32"/>
-          <w:szCs w:val="28"/>
-        </w:rPr>
-        <w:t xml:space="preserve">: </w:t>
-      </w:r>
-      <w:r>
-        <w:rPr>
-          <w:b/>
-          <w:sz w:val="32"/>
-          <w:szCs w:val="28"/>
-        </w:rPr>
-        <w:t>edu@cefetmg.br</w:t>
-      </w:r>
-      <w:r>
-        <w:rPr>
-          <w:sz w:val="32"/>
-          <w:szCs w:val="28"/>
-        </w:rPr>
-        <w:t xml:space="preserve">. O </w:t>
-      </w:r>
-      <w:r>
-        <w:rPr>
-          <w:sz w:val="32"/>
-          <w:szCs w:val="28"/>
-        </w:rPr>
-        <w:t>grupo</w:t>
-      </w:r>
-      <w:r>
-        <w:rPr>
-          <w:sz w:val="32"/>
-          <w:szCs w:val="28"/>
-        </w:rPr>
-        <w:t xml:space="preserve"> deverá colocar todo o </w:t>
-      </w:r>
-      <w:r>
-        <w:rPr>
-          <w:sz w:val="32"/>
-          <w:szCs w:val="28"/>
-        </w:rPr>
-        <w:t xml:space="preserve">código-fonte do </w:t>
-      </w:r>
-      <w:r>
-        <w:rPr>
-          <w:sz w:val="32"/>
-          <w:szCs w:val="28"/>
-        </w:rPr>
-        <w:t>trabalho em um arquivo “.zip”</w:t>
-      </w:r>
-      <w:r>
-        <w:rPr>
-          <w:sz w:val="32"/>
-          <w:szCs w:val="28"/>
-        </w:rPr>
-        <w:t>. O arquivo zipado deverá conter o</w:t>
-      </w:r>
-      <w:r>
-        <w:rPr>
-          <w:sz w:val="32"/>
-          <w:szCs w:val="28"/>
-        </w:rPr>
-        <w:t>s</w:t>
-      </w:r>
-      <w:r>
-        <w:rPr>
-          <w:sz w:val="32"/>
-          <w:szCs w:val="28"/>
-        </w:rPr>
-        <w:t xml:space="preserve"> nome</w:t>
-      </w:r>
-      <w:r>
-        <w:rPr>
-          <w:sz w:val="32"/>
-          <w:szCs w:val="28"/>
-        </w:rPr>
-        <w:t>s</w:t>
-      </w:r>
-      <w:r>
-        <w:rPr>
-          <w:sz w:val="32"/>
-          <w:szCs w:val="28"/>
-        </w:rPr>
-        <w:t xml:space="preserve"> </w:t>
-      </w:r>
-      <w:r>
-        <w:rPr>
-          <w:sz w:val="32"/>
-          <w:szCs w:val="28"/>
-        </w:rPr>
-        <w:t>completo</w:t>
-      </w:r>
-      <w:r>
-        <w:rPr>
-          <w:sz w:val="32"/>
-          <w:szCs w:val="28"/>
-        </w:rPr>
-        <w:t>s</w:t>
-      </w:r>
-      <w:r>
-        <w:rPr>
-          <w:sz w:val="32"/>
-          <w:szCs w:val="28"/>
-        </w:rPr>
-        <w:t xml:space="preserve"> do</w:t>
-      </w:r>
-      <w:r>
-        <w:rPr>
-          <w:sz w:val="32"/>
-          <w:szCs w:val="28"/>
-        </w:rPr>
-        <w:t>s</w:t>
-      </w:r>
-      <w:r>
-        <w:rPr>
-          <w:sz w:val="32"/>
-          <w:szCs w:val="28"/>
-        </w:rPr>
-        <w:t xml:space="preserve"> aluno</w:t>
-      </w:r>
-      <w:r>
-        <w:rPr>
-          <w:sz w:val="32"/>
-          <w:szCs w:val="28"/>
-        </w:rPr>
-        <w:t>s</w:t>
-      </w:r>
-      <w:r>
-        <w:rPr>
-          <w:sz w:val="32"/>
-          <w:szCs w:val="28"/>
-        </w:rPr>
-        <w:t xml:space="preserve"> bem como o</w:t>
-      </w:r>
-      <w:r>
-        <w:rPr>
-          <w:sz w:val="32"/>
-          <w:szCs w:val="28"/>
-        </w:rPr>
-        <w:t>s</w:t>
-      </w:r>
-      <w:r>
-        <w:rPr>
-          <w:sz w:val="32"/>
-          <w:szCs w:val="28"/>
-        </w:rPr>
-        <w:t xml:space="preserve"> seu</w:t>
-      </w:r>
-      <w:r>
-        <w:rPr>
-          <w:sz w:val="32"/>
-          <w:szCs w:val="28"/>
-        </w:rPr>
-        <w:t>s</w:t>
-      </w:r>
-      <w:r>
-        <w:rPr>
-          <w:sz w:val="32"/>
-          <w:szCs w:val="28"/>
-        </w:rPr>
-        <w:t xml:space="preserve"> número</w:t>
-      </w:r>
-      <w:r>
-        <w:rPr>
-          <w:sz w:val="32"/>
-          <w:szCs w:val="28"/>
-        </w:rPr>
-        <w:t>s</w:t>
-      </w:r>
-      <w:r>
-        <w:rPr>
-          <w:sz w:val="32"/>
-          <w:szCs w:val="28"/>
-        </w:rPr>
-        <w:t xml:space="preserve"> de matrícula</w:t>
-      </w:r>
-      <w:r>
-        <w:rPr>
-          <w:sz w:val="32"/>
-          <w:szCs w:val="28"/>
+        <w:t>grupos de 4 pessoas</w:t>
+      </w:r>
+      <w:r>
+        <w:rPr>
+          <w:sz w:val="32"/>
+          <w:szCs w:val="32"/>
         </w:rPr>
         <w:t>.</w:t>
       </w:r>
       <w:r>
         <w:rPr>
           <w:sz w:val="32"/>
-          <w:szCs w:val="28"/>
-        </w:rPr>
-        <w:t xml:space="preserve"> </w:t>
-      </w:r>
-      <w:r>
-        <w:rPr>
-          <w:sz w:val="32"/>
-          <w:szCs w:val="28"/>
-        </w:rPr>
-        <w:t>Qu</w:t>
-      </w:r>
-      <w:r>
-        <w:rPr>
-          <w:sz w:val="32"/>
-          <w:szCs w:val="28"/>
-        </w:rPr>
-        <w:t>alquer dúvida sobre o trabalho deverá</w:t>
-      </w:r>
-      <w:r>
-        <w:rPr>
-          <w:sz w:val="32"/>
-          <w:szCs w:val="28"/>
-        </w:rPr>
-        <w:t xml:space="preserve"> ser enviada para o </w:t>
-      </w:r>
-      <w:r>
-        <w:rPr>
-          <w:sz w:val="32"/>
-          <w:szCs w:val="28"/>
-        </w:rPr>
-        <w:t>monitor da disciplina.</w:t>
+          <w:szCs w:val="32"/>
+        </w:rPr>
+        <w:t xml:space="preserve"> Lembrando que os grupos deverão ser os mesmos definidos no Trabalho 1.</w:t>
+      </w:r>
+    </w:p>
+    <w:p>
+      <w:pPr>
+        <w:jc w:val="both"/>
+        <w:rPr>
+          <w:sz w:val="32"/>
+          <w:szCs w:val="32"/>
+        </w:rPr>
+      </w:pPr>
+    </w:p>
+    <w:p>
+      <w:pPr>
+        <w:jc w:val="both"/>
+        <w:rPr>
+          <w:sz w:val="32"/>
+          <w:szCs w:val="32"/>
+        </w:rPr>
+      </w:pPr>
+      <w:r>
+        <w:rPr>
+          <w:sz w:val="32"/>
+          <w:szCs w:val="32"/>
+        </w:rPr>
+        <w:t xml:space="preserve">2. </w:t>
       </w:r>
       <w:bookmarkStart w:id="0" w:name="_GoBack"/>
       <w:bookmarkEnd w:id="0"/>
+      <w:r>
+        <w:rPr>
+          <w:sz w:val="32"/>
+          <w:szCs w:val="32"/>
+        </w:rPr>
+        <w:t>O que entregar?</w:t>
+      </w:r>
+    </w:p>
+    <w:p>
+      <w:pPr>
+        <w:jc w:val="both"/>
+        <w:rPr>
+          <w:sz w:val="32"/>
+          <w:szCs w:val="28"/>
+        </w:rPr>
+      </w:pPr>
+      <w:r>
+        <w:rPr>
+          <w:sz w:val="32"/>
+          <w:szCs w:val="28"/>
+        </w:rPr>
+        <w:t xml:space="preserve">Todos os trabalhos deverão ser </w:t>
+      </w:r>
+      <w:r>
+        <w:rPr>
+          <w:sz w:val="32"/>
+          <w:szCs w:val="28"/>
+        </w:rPr>
+        <w:t>enviados para</w:t>
+      </w:r>
+      <w:r>
+        <w:rPr>
+          <w:sz w:val="32"/>
+          <w:szCs w:val="28"/>
+        </w:rPr>
+        <w:t xml:space="preserve">: </w:t>
+      </w:r>
+      <w:r>
+        <w:rPr>
+          <w:b/>
+          <w:sz w:val="32"/>
+          <w:szCs w:val="28"/>
+        </w:rPr>
+        <w:t>edu@cefetmg.br</w:t>
+      </w:r>
+      <w:r>
+        <w:rPr>
+          <w:sz w:val="32"/>
+          <w:szCs w:val="28"/>
+        </w:rPr>
+        <w:t xml:space="preserve">. O </w:t>
+      </w:r>
+      <w:r>
+        <w:rPr>
+          <w:sz w:val="32"/>
+          <w:szCs w:val="28"/>
+        </w:rPr>
+        <w:t>grupo</w:t>
+      </w:r>
+      <w:r>
+        <w:rPr>
+          <w:sz w:val="32"/>
+          <w:szCs w:val="28"/>
+        </w:rPr>
+        <w:t xml:space="preserve"> deverá colocar todo o </w:t>
+      </w:r>
+      <w:r>
+        <w:rPr>
+          <w:sz w:val="32"/>
+          <w:szCs w:val="28"/>
+        </w:rPr>
+        <w:t xml:space="preserve">código-fonte do </w:t>
+      </w:r>
+      <w:r>
+        <w:rPr>
+          <w:sz w:val="32"/>
+          <w:szCs w:val="28"/>
+        </w:rPr>
+        <w:t>trabalho em um arquivo zip</w:t>
+      </w:r>
+      <w:r>
+        <w:rPr>
+          <w:sz w:val="32"/>
+          <w:szCs w:val="28"/>
+        </w:rPr>
+        <w:t>. O arquivo zipado deverá conter o</w:t>
+      </w:r>
+      <w:r>
+        <w:rPr>
+          <w:sz w:val="32"/>
+          <w:szCs w:val="28"/>
+        </w:rPr>
+        <w:t>s</w:t>
+      </w:r>
+      <w:r>
+        <w:rPr>
+          <w:sz w:val="32"/>
+          <w:szCs w:val="28"/>
+        </w:rPr>
+        <w:t xml:space="preserve"> nome</w:t>
+      </w:r>
+      <w:r>
+        <w:rPr>
+          <w:sz w:val="32"/>
+          <w:szCs w:val="28"/>
+        </w:rPr>
+        <w:t>s</w:t>
+      </w:r>
+      <w:r>
+        <w:rPr>
+          <w:sz w:val="32"/>
+          <w:szCs w:val="28"/>
+        </w:rPr>
+        <w:t xml:space="preserve"> </w:t>
+      </w:r>
+      <w:r>
+        <w:rPr>
+          <w:sz w:val="32"/>
+          <w:szCs w:val="28"/>
+        </w:rPr>
+        <w:t>completo</w:t>
+      </w:r>
+      <w:r>
+        <w:rPr>
+          <w:sz w:val="32"/>
+          <w:szCs w:val="28"/>
+        </w:rPr>
+        <w:t>s</w:t>
+      </w:r>
+      <w:r>
+        <w:rPr>
+          <w:sz w:val="32"/>
+          <w:szCs w:val="28"/>
+        </w:rPr>
+        <w:t xml:space="preserve"> do</w:t>
+      </w:r>
+      <w:r>
+        <w:rPr>
+          <w:sz w:val="32"/>
+          <w:szCs w:val="28"/>
+        </w:rPr>
+        <w:t>s</w:t>
+      </w:r>
+      <w:r>
+        <w:rPr>
+          <w:sz w:val="32"/>
+          <w:szCs w:val="28"/>
+        </w:rPr>
+        <w:t xml:space="preserve"> aluno</w:t>
+      </w:r>
+      <w:r>
+        <w:rPr>
+          <w:sz w:val="32"/>
+          <w:szCs w:val="28"/>
+        </w:rPr>
+        <w:t>s</w:t>
+      </w:r>
+      <w:r>
+        <w:rPr>
+          <w:sz w:val="32"/>
+          <w:szCs w:val="28"/>
+        </w:rPr>
+        <w:t xml:space="preserve"> bem como o</w:t>
+      </w:r>
+      <w:r>
+        <w:rPr>
+          <w:sz w:val="32"/>
+          <w:szCs w:val="28"/>
+        </w:rPr>
+        <w:t>s</w:t>
+      </w:r>
+      <w:r>
+        <w:rPr>
+          <w:sz w:val="32"/>
+          <w:szCs w:val="28"/>
+        </w:rPr>
+        <w:t xml:space="preserve"> seu</w:t>
+      </w:r>
+      <w:r>
+        <w:rPr>
+          <w:sz w:val="32"/>
+          <w:szCs w:val="28"/>
+        </w:rPr>
+        <w:t>s</w:t>
+      </w:r>
+      <w:r>
+        <w:rPr>
+          <w:sz w:val="32"/>
+          <w:szCs w:val="28"/>
+        </w:rPr>
+        <w:t xml:space="preserve"> número</w:t>
+      </w:r>
+      <w:r>
+        <w:rPr>
+          <w:sz w:val="32"/>
+          <w:szCs w:val="28"/>
+        </w:rPr>
+        <w:t>s</w:t>
+      </w:r>
+      <w:r>
+        <w:rPr>
+          <w:sz w:val="32"/>
+          <w:szCs w:val="28"/>
+        </w:rPr>
+        <w:t xml:space="preserve"> de matrícula</w:t>
+      </w:r>
+      <w:r>
+        <w:rPr>
+          <w:sz w:val="32"/>
+          <w:szCs w:val="28"/>
+        </w:rPr>
+        <w:t>.</w:t>
+      </w:r>
+      <w:r>
+        <w:rPr>
+          <w:sz w:val="32"/>
+          <w:szCs w:val="28"/>
+        </w:rPr>
+        <w:t xml:space="preserve"> </w:t>
+      </w:r>
+      <w:r>
+        <w:rPr>
+          <w:sz w:val="32"/>
+          <w:szCs w:val="28"/>
+        </w:rPr>
+        <w:t>Qu</w:t>
+      </w:r>
+      <w:r>
+        <w:rPr>
+          <w:sz w:val="32"/>
+          <w:szCs w:val="28"/>
+        </w:rPr>
+        <w:t>alquer dúvida sobre o trabalho deverá</w:t>
+      </w:r>
+      <w:r>
+        <w:rPr>
+          <w:sz w:val="32"/>
+          <w:szCs w:val="28"/>
+        </w:rPr>
+        <w:t xml:space="preserve"> ser enviada para o </w:t>
+      </w:r>
+      <w:r>
+        <w:rPr>
+          <w:sz w:val="32"/>
+          <w:szCs w:val="28"/>
+        </w:rPr>
+        <w:t>monitor da disciplina.</w:t>
+      </w:r>
     </w:p>
     <w:sectPr>
       <w:pgSz w:w="11906" w:h="16838"/>

</xml_diff>

<commit_message>
Trabalho 2 de Laboratorio de PC2
</commit_message>
<xml_diff>
--- a/aulas/lab-poo/Trabalho2-PC2.docx
+++ b/aulas/lab-poo/Trabalho2-PC2.docx
@@ -204,7 +204,7 @@
           <w:sz w:val="32"/>
           <w:szCs w:val="32"/>
         </w:rPr>
-        <w:t>18/03</w:t>
+        <w:t>05/08</w:t>
       </w:r>
     </w:p>
     <w:p>
@@ -1677,12 +1677,15 @@
       <w:pPr>
         <w:jc w:val="both"/>
         <w:rPr>
-          <w:sz w:val="32"/>
-          <w:szCs w:val="32"/>
-        </w:rPr>
-      </w:pPr>
-      <w:r>
-        <w:rPr>
+          <w:i/>
+          <w:sz w:val="32"/>
+          <w:szCs w:val="32"/>
+        </w:rPr>
+      </w:pPr>
+      <w:r>
+        <w:rPr>
+          <w:b/>
+          <w:i/>
           <w:sz w:val="32"/>
           <w:szCs w:val="32"/>
         </w:rPr>
@@ -1690,6 +1693,8 @@
       </w:r>
       <w:r>
         <w:rPr>
+          <w:b/>
+          <w:i/>
           <w:sz w:val="32"/>
           <w:szCs w:val="32"/>
         </w:rPr>
@@ -1697,6 +1702,8 @@
       </w:r>
       <w:r>
         <w:rPr>
+          <w:b/>
+          <w:i/>
           <w:sz w:val="32"/>
           <w:szCs w:val="32"/>
         </w:rPr>
@@ -1704,6 +1711,8 @@
       </w:r>
       <w:r>
         <w:rPr>
+          <w:b/>
+          <w:i/>
           <w:sz w:val="32"/>
           <w:szCs w:val="32"/>
         </w:rPr>
@@ -1711,149 +1720,415 @@
       </w:r>
       <w:r>
         <w:rPr>
-          <w:sz w:val="32"/>
-          <w:szCs w:val="32"/>
-        </w:rPr>
-        <w:t xml:space="preserve">deverá ser feito em </w:t>
-      </w:r>
-      <w:r>
-        <w:rPr>
-          <w:b/>
-          <w:sz w:val="32"/>
-          <w:szCs w:val="32"/>
-        </w:rPr>
-        <w:t>grupos de 4 pessoas</w:t>
-      </w:r>
-      <w:r>
-        <w:rPr>
-          <w:sz w:val="32"/>
-          <w:szCs w:val="32"/>
+          <w:b/>
+          <w:i/>
+          <w:sz w:val="32"/>
+          <w:szCs w:val="32"/>
+        </w:rPr>
+        <w:t>deverá ser feito em</w:t>
+      </w:r>
+      <w:r>
+        <w:rPr>
+          <w:i/>
+          <w:sz w:val="32"/>
+          <w:szCs w:val="32"/>
+        </w:rPr>
+        <w:t xml:space="preserve"> </w:t>
+      </w:r>
+      <w:r>
+        <w:rPr>
+          <w:b/>
+          <w:i/>
+          <w:color w:val="0070C0"/>
+          <w:sz w:val="32"/>
+          <w:szCs w:val="32"/>
+        </w:rPr>
+        <w:t xml:space="preserve">grupos de </w:t>
+      </w:r>
+      <w:r>
+        <w:rPr>
+          <w:b/>
+          <w:i/>
+          <w:color w:val="0070C0"/>
+          <w:sz w:val="32"/>
+          <w:szCs w:val="32"/>
+        </w:rPr>
+        <w:t xml:space="preserve">3 ou </w:t>
+      </w:r>
+      <w:r>
+        <w:rPr>
+          <w:b/>
+          <w:i/>
+          <w:color w:val="0070C0"/>
+          <w:sz w:val="32"/>
+          <w:szCs w:val="32"/>
+        </w:rPr>
+        <w:t>4 pessoas</w:t>
+      </w:r>
+      <w:r>
+        <w:rPr>
+          <w:i/>
+          <w:sz w:val="32"/>
+          <w:szCs w:val="32"/>
+        </w:rPr>
+        <w:t xml:space="preserve">. </w:t>
+      </w:r>
+      <w:r>
+        <w:rPr>
+          <w:b/>
+          <w:i/>
+          <w:sz w:val="32"/>
+          <w:szCs w:val="32"/>
+        </w:rPr>
+        <w:t>Lembrando que os grupos deverão ser os mesmos definidos no Trabalho 1.</w:t>
+      </w:r>
+    </w:p>
+    <w:p>
+      <w:pPr>
+        <w:jc w:val="both"/>
+        <w:rPr>
+          <w:sz w:val="32"/>
+          <w:szCs w:val="32"/>
+        </w:rPr>
+      </w:pPr>
+    </w:p>
+    <w:p>
+      <w:pPr>
+        <w:jc w:val="both"/>
+        <w:rPr>
+          <w:sz w:val="32"/>
+          <w:szCs w:val="32"/>
+        </w:rPr>
+      </w:pPr>
+      <w:r>
+        <w:rPr>
+          <w:sz w:val="32"/>
+          <w:szCs w:val="32"/>
+        </w:rPr>
+        <w:t xml:space="preserve">2. </w:t>
+      </w:r>
+      <w:r>
+        <w:rPr>
+          <w:sz w:val="32"/>
+          <w:szCs w:val="32"/>
+        </w:rPr>
+        <w:t>O que entregar?</w:t>
+      </w:r>
+    </w:p>
+    <w:p>
+      <w:pPr>
+        <w:jc w:val="both"/>
+        <w:rPr>
+          <w:b/>
+          <w:i/>
+          <w:sz w:val="32"/>
+          <w:szCs w:val="28"/>
+        </w:rPr>
+      </w:pPr>
+      <w:r>
+        <w:rPr>
+          <w:b/>
+          <w:i/>
+          <w:sz w:val="32"/>
+          <w:szCs w:val="28"/>
+        </w:rPr>
+        <w:t xml:space="preserve">Todos os trabalhos deverão ser </w:t>
+      </w:r>
+      <w:r>
+        <w:rPr>
+          <w:b/>
+          <w:i/>
+          <w:sz w:val="32"/>
+          <w:szCs w:val="28"/>
+        </w:rPr>
+        <w:t>enviados para</w:t>
+      </w:r>
+      <w:r>
+        <w:rPr>
+          <w:b/>
+          <w:i/>
+          <w:sz w:val="32"/>
+          <w:szCs w:val="28"/>
+        </w:rPr>
+        <w:t xml:space="preserve">: </w:t>
+      </w:r>
+      <w:r>
+        <w:rPr>
+          <w:b/>
+          <w:i/>
+          <w:color w:val="0070C0"/>
+          <w:sz w:val="32"/>
+          <w:szCs w:val="28"/>
+        </w:rPr>
+        <w:t>edu@cefetmg.br</w:t>
+      </w:r>
+      <w:r>
+        <w:rPr>
+          <w:b/>
+          <w:i/>
+          <w:sz w:val="32"/>
+          <w:szCs w:val="28"/>
+        </w:rPr>
+        <w:t xml:space="preserve">. O </w:t>
+      </w:r>
+      <w:r>
+        <w:rPr>
+          <w:b/>
+          <w:i/>
+          <w:sz w:val="32"/>
+          <w:szCs w:val="28"/>
+        </w:rPr>
+        <w:t>grupo</w:t>
+      </w:r>
+      <w:r>
+        <w:rPr>
+          <w:b/>
+          <w:i/>
+          <w:sz w:val="32"/>
+          <w:szCs w:val="28"/>
+        </w:rPr>
+        <w:t xml:space="preserve"> deverá colocar todo o </w:t>
+      </w:r>
+      <w:r>
+        <w:rPr>
+          <w:b/>
+          <w:i/>
+          <w:sz w:val="32"/>
+          <w:szCs w:val="28"/>
+        </w:rPr>
+        <w:t xml:space="preserve">código-fonte do </w:t>
+      </w:r>
+      <w:r>
+        <w:rPr>
+          <w:b/>
+          <w:i/>
+          <w:sz w:val="32"/>
+          <w:szCs w:val="28"/>
+        </w:rPr>
+        <w:t>trabalho em um arquivo zip</w:t>
+      </w:r>
+      <w:r>
+        <w:rPr>
+          <w:b/>
+          <w:i/>
+          <w:sz w:val="32"/>
+          <w:szCs w:val="28"/>
+        </w:rPr>
+        <w:t>. O arquivo zipado deverá conter o</w:t>
+      </w:r>
+      <w:r>
+        <w:rPr>
+          <w:b/>
+          <w:i/>
+          <w:sz w:val="32"/>
+          <w:szCs w:val="28"/>
+        </w:rPr>
+        <w:t>s</w:t>
+      </w:r>
+      <w:r>
+        <w:rPr>
+          <w:b/>
+          <w:i/>
+          <w:sz w:val="32"/>
+          <w:szCs w:val="28"/>
+        </w:rPr>
+        <w:t xml:space="preserve"> nome</w:t>
+      </w:r>
+      <w:r>
+        <w:rPr>
+          <w:b/>
+          <w:i/>
+          <w:sz w:val="32"/>
+          <w:szCs w:val="28"/>
+        </w:rPr>
+        <w:t>s</w:t>
+      </w:r>
+      <w:r>
+        <w:rPr>
+          <w:b/>
+          <w:i/>
+          <w:sz w:val="32"/>
+          <w:szCs w:val="28"/>
+        </w:rPr>
+        <w:t xml:space="preserve"> </w:t>
+      </w:r>
+      <w:r>
+        <w:rPr>
+          <w:b/>
+          <w:i/>
+          <w:sz w:val="32"/>
+          <w:szCs w:val="28"/>
+        </w:rPr>
+        <w:t>completo</w:t>
+      </w:r>
+      <w:r>
+        <w:rPr>
+          <w:b/>
+          <w:i/>
+          <w:sz w:val="32"/>
+          <w:szCs w:val="28"/>
+        </w:rPr>
+        <w:t>s</w:t>
+      </w:r>
+      <w:r>
+        <w:rPr>
+          <w:b/>
+          <w:i/>
+          <w:sz w:val="32"/>
+          <w:szCs w:val="28"/>
+        </w:rPr>
+        <w:t xml:space="preserve"> do</w:t>
+      </w:r>
+      <w:r>
+        <w:rPr>
+          <w:b/>
+          <w:i/>
+          <w:sz w:val="32"/>
+          <w:szCs w:val="28"/>
+        </w:rPr>
+        <w:t>s</w:t>
+      </w:r>
+      <w:r>
+        <w:rPr>
+          <w:b/>
+          <w:i/>
+          <w:sz w:val="32"/>
+          <w:szCs w:val="28"/>
+        </w:rPr>
+        <w:t xml:space="preserve"> aluno</w:t>
+      </w:r>
+      <w:r>
+        <w:rPr>
+          <w:b/>
+          <w:i/>
+          <w:sz w:val="32"/>
+          <w:szCs w:val="28"/>
+        </w:rPr>
+        <w:t>s</w:t>
+      </w:r>
+      <w:r>
+        <w:rPr>
+          <w:b/>
+          <w:i/>
+          <w:sz w:val="32"/>
+          <w:szCs w:val="28"/>
+        </w:rPr>
+        <w:t xml:space="preserve"> bem como o</w:t>
+      </w:r>
+      <w:r>
+        <w:rPr>
+          <w:b/>
+          <w:i/>
+          <w:sz w:val="32"/>
+          <w:szCs w:val="28"/>
+        </w:rPr>
+        <w:t>s</w:t>
+      </w:r>
+      <w:r>
+        <w:rPr>
+          <w:b/>
+          <w:i/>
+          <w:sz w:val="32"/>
+          <w:szCs w:val="28"/>
+        </w:rPr>
+        <w:t xml:space="preserve"> seu</w:t>
+      </w:r>
+      <w:r>
+        <w:rPr>
+          <w:b/>
+          <w:i/>
+          <w:sz w:val="32"/>
+          <w:szCs w:val="28"/>
+        </w:rPr>
+        <w:t>s</w:t>
+      </w:r>
+      <w:r>
+        <w:rPr>
+          <w:b/>
+          <w:i/>
+          <w:sz w:val="32"/>
+          <w:szCs w:val="28"/>
+        </w:rPr>
+        <w:t xml:space="preserve"> número</w:t>
+      </w:r>
+      <w:r>
+        <w:rPr>
+          <w:b/>
+          <w:i/>
+          <w:sz w:val="32"/>
+          <w:szCs w:val="28"/>
+        </w:rPr>
+        <w:t>s</w:t>
+      </w:r>
+      <w:r>
+        <w:rPr>
+          <w:b/>
+          <w:i/>
+          <w:sz w:val="32"/>
+          <w:szCs w:val="28"/>
+        </w:rPr>
+        <w:t xml:space="preserve"> de matrícula</w:t>
+      </w:r>
+      <w:r>
+        <w:rPr>
+          <w:b/>
+          <w:i/>
+          <w:sz w:val="32"/>
+          <w:szCs w:val="28"/>
         </w:rPr>
         <w:t>.</w:t>
       </w:r>
       <w:r>
         <w:rPr>
-          <w:sz w:val="32"/>
-          <w:szCs w:val="32"/>
-        </w:rPr>
-        <w:t xml:space="preserve"> Lembrando que os grupos deverão ser os mesmos definidos no Trabalho 1.</w:t>
-      </w:r>
-    </w:p>
-    <w:p>
-      <w:pPr>
-        <w:jc w:val="both"/>
-        <w:rPr>
-          <w:sz w:val="32"/>
-          <w:szCs w:val="32"/>
-        </w:rPr>
-      </w:pPr>
-    </w:p>
-    <w:p>
-      <w:pPr>
-        <w:jc w:val="both"/>
-        <w:rPr>
-          <w:sz w:val="32"/>
-          <w:szCs w:val="32"/>
-        </w:rPr>
-      </w:pPr>
-      <w:r>
-        <w:rPr>
-          <w:sz w:val="32"/>
-          <w:szCs w:val="32"/>
-        </w:rPr>
-        <w:t xml:space="preserve">2. </w:t>
+          <w:b/>
+          <w:i/>
+          <w:sz w:val="32"/>
+          <w:szCs w:val="28"/>
+        </w:rPr>
+        <w:t xml:space="preserve"> </w:t>
+      </w:r>
+      <w:r>
+        <w:rPr>
+          <w:b/>
+          <w:i/>
+          <w:sz w:val="32"/>
+          <w:szCs w:val="28"/>
+        </w:rPr>
+        <w:t>Qu</w:t>
+      </w:r>
+      <w:r>
+        <w:rPr>
+          <w:b/>
+          <w:i/>
+          <w:sz w:val="32"/>
+          <w:szCs w:val="28"/>
+        </w:rPr>
+        <w:t>alquer dúvida sobre o trabalho deverá</w:t>
+      </w:r>
+      <w:r>
+        <w:rPr>
+          <w:b/>
+          <w:i/>
+          <w:sz w:val="32"/>
+          <w:szCs w:val="28"/>
+        </w:rPr>
+        <w:t xml:space="preserve"> ser envia</w:t>
       </w:r>
       <w:bookmarkStart w:id="0" w:name="_GoBack"/>
       <w:bookmarkEnd w:id="0"/>
       <w:r>
         <w:rPr>
-          <w:sz w:val="32"/>
-          <w:szCs w:val="32"/>
-        </w:rPr>
-        <w:t>O que entregar?</w:t>
-      </w:r>
-    </w:p>
-    <w:p>
-      <w:pPr>
-        <w:jc w:val="both"/>
-        <w:rPr>
-          <w:sz w:val="32"/>
-          <w:szCs w:val="28"/>
-        </w:rPr>
-      </w:pPr>
-      <w:r>
-        <w:rPr>
-          <w:sz w:val="32"/>
-          <w:szCs w:val="28"/>
-        </w:rPr>
-        <w:t xml:space="preserve">Todos os trabalhos deverão ser </w:t>
-      </w:r>
-      <w:r>
-        <w:rPr>
-          <w:sz w:val="32"/>
-          <w:szCs w:val="28"/>
-        </w:rPr>
-        <w:t>enviados para</w:t>
-      </w:r>
-      <w:r>
-        <w:rPr>
-          <w:sz w:val="32"/>
-          <w:szCs w:val="28"/>
-        </w:rPr>
-        <w:t xml:space="preserve">: </w:t>
-      </w:r>
-      <w:r>
-        <w:rPr>
-          <w:b/>
-          <w:sz w:val="32"/>
-          <w:szCs w:val="28"/>
-        </w:rPr>
-        <w:t>edu@cefetmg.br</w:t>
-      </w:r>
-      <w:r>
-        <w:rPr>
-          <w:sz w:val="32"/>
-          <w:szCs w:val="28"/>
-        </w:rPr>
-        <w:t xml:space="preserve">. O </w:t>
-      </w:r>
-      <w:r>
-        <w:rPr>
-          <w:sz w:val="32"/>
-          <w:szCs w:val="28"/>
-        </w:rPr>
-        <w:t>grupo</w:t>
-      </w:r>
-      <w:r>
-        <w:rPr>
-          <w:sz w:val="32"/>
-          <w:szCs w:val="28"/>
-        </w:rPr>
-        <w:t xml:space="preserve"> deverá colocar todo o </w:t>
-      </w:r>
-      <w:r>
-        <w:rPr>
-          <w:sz w:val="32"/>
-          <w:szCs w:val="28"/>
-        </w:rPr>
-        <w:t xml:space="preserve">código-fonte do </w:t>
-      </w:r>
-      <w:r>
-        <w:rPr>
-          <w:sz w:val="32"/>
-          <w:szCs w:val="28"/>
-        </w:rPr>
-        <w:t>trabalho em um arquivo zip</w:t>
-      </w:r>
-      <w:r>
-        <w:rPr>
-          <w:sz w:val="32"/>
-          <w:szCs w:val="28"/>
-        </w:rPr>
-        <w:t>. O arquivo zipado deverá conter o</w:t>
-      </w:r>
-      <w:r>
-        <w:rPr>
+          <w:b/>
+          <w:i/>
+          <w:sz w:val="32"/>
+          <w:szCs w:val="28"/>
+        </w:rPr>
+        <w:t>da para o</w:t>
+      </w:r>
+      <w:r>
+        <w:rPr>
+          <w:b/>
+          <w:i/>
           <w:sz w:val="32"/>
           <w:szCs w:val="28"/>
         </w:rPr>
@@ -1861,20 +2136,8 @@
       </w:r>
       <w:r>
         <w:rPr>
-          <w:sz w:val="32"/>
-          <w:szCs w:val="28"/>
-        </w:rPr>
-        <w:t xml:space="preserve"> nome</w:t>
-      </w:r>
-      <w:r>
-        <w:rPr>
-          <w:sz w:val="32"/>
-          <w:szCs w:val="28"/>
-        </w:rPr>
-        <w:t>s</w:t>
-      </w:r>
-      <w:r>
-        <w:rPr>
+          <w:b/>
+          <w:i/>
           <w:sz w:val="32"/>
           <w:szCs w:val="28"/>
         </w:rPr>
@@ -1882,136 +2145,30 @@
       </w:r>
       <w:r>
         <w:rPr>
-          <w:sz w:val="32"/>
-          <w:szCs w:val="28"/>
-        </w:rPr>
-        <w:t>completo</w:t>
-      </w:r>
-      <w:r>
-        <w:rPr>
-          <w:sz w:val="32"/>
-          <w:szCs w:val="28"/>
-        </w:rPr>
-        <w:t>s</w:t>
-      </w:r>
-      <w:r>
-        <w:rPr>
-          <w:sz w:val="32"/>
-          <w:szCs w:val="28"/>
-        </w:rPr>
-        <w:t xml:space="preserve"> do</w:t>
-      </w:r>
-      <w:r>
-        <w:rPr>
-          <w:sz w:val="32"/>
-          <w:szCs w:val="28"/>
-        </w:rPr>
-        <w:t>s</w:t>
-      </w:r>
-      <w:r>
-        <w:rPr>
-          <w:sz w:val="32"/>
-          <w:szCs w:val="28"/>
-        </w:rPr>
-        <w:t xml:space="preserve"> aluno</w:t>
-      </w:r>
-      <w:r>
-        <w:rPr>
-          <w:sz w:val="32"/>
-          <w:szCs w:val="28"/>
-        </w:rPr>
-        <w:t>s</w:t>
-      </w:r>
-      <w:r>
-        <w:rPr>
-          <w:sz w:val="32"/>
-          <w:szCs w:val="28"/>
-        </w:rPr>
-        <w:t xml:space="preserve"> bem como o</w:t>
-      </w:r>
-      <w:r>
-        <w:rPr>
-          <w:sz w:val="32"/>
-          <w:szCs w:val="28"/>
-        </w:rPr>
-        <w:t>s</w:t>
-      </w:r>
-      <w:r>
-        <w:rPr>
-          <w:sz w:val="32"/>
-          <w:szCs w:val="28"/>
-        </w:rPr>
-        <w:t xml:space="preserve"> seu</w:t>
-      </w:r>
-      <w:r>
-        <w:rPr>
-          <w:sz w:val="32"/>
-          <w:szCs w:val="28"/>
-        </w:rPr>
-        <w:t>s</w:t>
-      </w:r>
-      <w:r>
-        <w:rPr>
-          <w:sz w:val="32"/>
-          <w:szCs w:val="28"/>
-        </w:rPr>
-        <w:t xml:space="preserve"> número</w:t>
-      </w:r>
-      <w:r>
-        <w:rPr>
-          <w:sz w:val="32"/>
-          <w:szCs w:val="28"/>
-        </w:rPr>
-        <w:t>s</w:t>
-      </w:r>
-      <w:r>
-        <w:rPr>
-          <w:sz w:val="32"/>
-          <w:szCs w:val="28"/>
-        </w:rPr>
-        <w:t xml:space="preserve"> de matrícula</w:t>
-      </w:r>
-      <w:r>
-        <w:rPr>
+          <w:b/>
+          <w:i/>
+          <w:sz w:val="32"/>
+          <w:szCs w:val="28"/>
+        </w:rPr>
+        <w:t>monitor</w:t>
+      </w:r>
+      <w:r>
+        <w:rPr>
+          <w:b/>
+          <w:i/>
+          <w:sz w:val="32"/>
+          <w:szCs w:val="28"/>
+        </w:rPr>
+        <w:t>es</w:t>
+      </w:r>
+      <w:r>
+        <w:rPr>
+          <w:b/>
+          <w:i/>
           <w:sz w:val="32"/>
           <w:szCs w:val="28"/>
         </w:rPr>
         <w:t>.</w:t>
-      </w:r>
-      <w:r>
-        <w:rPr>
-          <w:sz w:val="32"/>
-          <w:szCs w:val="28"/>
-        </w:rPr>
-        <w:t xml:space="preserve"> </w:t>
-      </w:r>
-      <w:r>
-        <w:rPr>
-          <w:sz w:val="32"/>
-          <w:szCs w:val="28"/>
-        </w:rPr>
-        <w:t>Qu</w:t>
-      </w:r>
-      <w:r>
-        <w:rPr>
-          <w:sz w:val="32"/>
-          <w:szCs w:val="28"/>
-        </w:rPr>
-        <w:t>alquer dúvida sobre o trabalho deverá</w:t>
-      </w:r>
-      <w:r>
-        <w:rPr>
-          <w:sz w:val="32"/>
-          <w:szCs w:val="28"/>
-        </w:rPr>
-        <w:t xml:space="preserve"> ser enviada para o </w:t>
-      </w:r>
-      <w:r>
-        <w:rPr>
-          <w:sz w:val="32"/>
-          <w:szCs w:val="28"/>
-        </w:rPr>
-        <w:t>monitor da disciplina.</w:t>
       </w:r>
     </w:p>
     <w:sectPr>

</xml_diff>

<commit_message>
Novo trabalho de Lab. PC2
</commit_message>
<xml_diff>
--- a/aulas/lab-poo/Trabalho2-PC2.docx
+++ b/aulas/lab-poo/Trabalho2-PC2.docx
@@ -204,7 +204,14 @@
           <w:sz w:val="32"/>
           <w:szCs w:val="32"/>
         </w:rPr>
-        <w:t>05/08</w:t>
+        <w:t>13</w:t>
+      </w:r>
+      <w:r>
+        <w:rPr>
+          <w:sz w:val="32"/>
+          <w:szCs w:val="32"/>
+        </w:rPr>
+        <w:t>/01</w:t>
       </w:r>
     </w:p>
     <w:p>
@@ -1745,385 +1752,366 @@
         </w:rPr>
         <w:t xml:space="preserve">grupos de </w:t>
       </w:r>
-      <w:r>
-        <w:rPr>
-          <w:b/>
-          <w:i/>
-          <w:color w:val="0070C0"/>
-          <w:sz w:val="32"/>
-          <w:szCs w:val="32"/>
-        </w:rPr>
-        <w:t xml:space="preserve">3 ou </w:t>
-      </w:r>
-      <w:r>
-        <w:rPr>
-          <w:b/>
-          <w:i/>
-          <w:color w:val="0070C0"/>
-          <w:sz w:val="32"/>
-          <w:szCs w:val="32"/>
-        </w:rPr>
-        <w:t>4 pessoas</w:t>
-      </w:r>
-      <w:r>
-        <w:rPr>
-          <w:i/>
-          <w:sz w:val="32"/>
-          <w:szCs w:val="32"/>
-        </w:rPr>
-        <w:t xml:space="preserve">. </w:t>
-      </w:r>
-      <w:r>
-        <w:rPr>
-          <w:b/>
-          <w:i/>
-          <w:sz w:val="32"/>
-          <w:szCs w:val="32"/>
-        </w:rPr>
-        <w:t>Lembrando que os grupos deverão ser os mesmos definidos no Trabalho 1.</w:t>
-      </w:r>
-    </w:p>
-    <w:p>
-      <w:pPr>
-        <w:jc w:val="both"/>
-        <w:rPr>
-          <w:sz w:val="32"/>
-          <w:szCs w:val="32"/>
-        </w:rPr>
-      </w:pPr>
-    </w:p>
-    <w:p>
-      <w:pPr>
-        <w:jc w:val="both"/>
-        <w:rPr>
-          <w:sz w:val="32"/>
-          <w:szCs w:val="32"/>
-        </w:rPr>
-      </w:pPr>
-      <w:r>
-        <w:rPr>
-          <w:sz w:val="32"/>
-          <w:szCs w:val="32"/>
-        </w:rPr>
-        <w:t xml:space="preserve">2. </w:t>
-      </w:r>
-      <w:r>
-        <w:rPr>
-          <w:sz w:val="32"/>
-          <w:szCs w:val="32"/>
-        </w:rPr>
-        <w:t>O que entregar?</w:t>
-      </w:r>
-    </w:p>
-    <w:p>
-      <w:pPr>
-        <w:jc w:val="both"/>
-        <w:rPr>
-          <w:b/>
-          <w:i/>
-          <w:sz w:val="32"/>
-          <w:szCs w:val="28"/>
-        </w:rPr>
-      </w:pPr>
-      <w:r>
-        <w:rPr>
-          <w:b/>
-          <w:i/>
-          <w:sz w:val="32"/>
-          <w:szCs w:val="28"/>
-        </w:rPr>
-        <w:t xml:space="preserve">Todos os trabalhos deverão ser </w:t>
-      </w:r>
-      <w:r>
-        <w:rPr>
-          <w:b/>
-          <w:i/>
-          <w:sz w:val="32"/>
-          <w:szCs w:val="28"/>
-        </w:rPr>
-        <w:t>enviados para</w:t>
-      </w:r>
-      <w:r>
-        <w:rPr>
-          <w:b/>
-          <w:i/>
-          <w:sz w:val="32"/>
-          <w:szCs w:val="28"/>
-        </w:rPr>
-        <w:t xml:space="preserve">: </w:t>
-      </w:r>
-      <w:r>
-        <w:rPr>
-          <w:b/>
-          <w:i/>
-          <w:color w:val="0070C0"/>
-          <w:sz w:val="32"/>
-          <w:szCs w:val="28"/>
-        </w:rPr>
-        <w:t>edu@cefetmg.br</w:t>
-      </w:r>
-      <w:r>
-        <w:rPr>
-          <w:b/>
-          <w:i/>
-          <w:sz w:val="32"/>
-          <w:szCs w:val="28"/>
-        </w:rPr>
-        <w:t xml:space="preserve">. O </w:t>
-      </w:r>
-      <w:r>
-        <w:rPr>
-          <w:b/>
-          <w:i/>
-          <w:sz w:val="32"/>
-          <w:szCs w:val="28"/>
-        </w:rPr>
-        <w:t>grupo</w:t>
-      </w:r>
-      <w:r>
-        <w:rPr>
-          <w:b/>
-          <w:i/>
-          <w:sz w:val="32"/>
-          <w:szCs w:val="28"/>
-        </w:rPr>
-        <w:t xml:space="preserve"> deverá colocar todo o </w:t>
-      </w:r>
-      <w:r>
-        <w:rPr>
-          <w:b/>
-          <w:i/>
-          <w:sz w:val="32"/>
-          <w:szCs w:val="28"/>
-        </w:rPr>
-        <w:t xml:space="preserve">código-fonte do </w:t>
-      </w:r>
-      <w:r>
-        <w:rPr>
-          <w:b/>
-          <w:i/>
-          <w:sz w:val="32"/>
-          <w:szCs w:val="28"/>
-        </w:rPr>
-        <w:t>trabalho em um arquivo zip</w:t>
-      </w:r>
-      <w:r>
-        <w:rPr>
-          <w:b/>
-          <w:i/>
-          <w:sz w:val="32"/>
-          <w:szCs w:val="28"/>
-        </w:rPr>
-        <w:t>. O arquivo zipado deverá conter o</w:t>
-      </w:r>
-      <w:r>
-        <w:rPr>
-          <w:b/>
-          <w:i/>
-          <w:sz w:val="32"/>
-          <w:szCs w:val="28"/>
-        </w:rPr>
-        <w:t>s</w:t>
-      </w:r>
-      <w:r>
-        <w:rPr>
-          <w:b/>
-          <w:i/>
-          <w:sz w:val="32"/>
-          <w:szCs w:val="28"/>
-        </w:rPr>
-        <w:t xml:space="preserve"> nome</w:t>
-      </w:r>
-      <w:r>
-        <w:rPr>
-          <w:b/>
-          <w:i/>
-          <w:sz w:val="32"/>
-          <w:szCs w:val="28"/>
-        </w:rPr>
-        <w:t>s</w:t>
-      </w:r>
-      <w:r>
-        <w:rPr>
-          <w:b/>
-          <w:i/>
-          <w:sz w:val="32"/>
-          <w:szCs w:val="28"/>
-        </w:rPr>
-        <w:t xml:space="preserve"> </w:t>
-      </w:r>
-      <w:r>
-        <w:rPr>
-          <w:b/>
-          <w:i/>
-          <w:sz w:val="32"/>
-          <w:szCs w:val="28"/>
-        </w:rPr>
-        <w:t>completo</w:t>
-      </w:r>
-      <w:r>
-        <w:rPr>
-          <w:b/>
-          <w:i/>
-          <w:sz w:val="32"/>
-          <w:szCs w:val="28"/>
-        </w:rPr>
-        <w:t>s</w:t>
-      </w:r>
-      <w:r>
-        <w:rPr>
-          <w:b/>
-          <w:i/>
-          <w:sz w:val="32"/>
-          <w:szCs w:val="28"/>
-        </w:rPr>
-        <w:t xml:space="preserve"> do</w:t>
-      </w:r>
-      <w:r>
-        <w:rPr>
-          <w:b/>
-          <w:i/>
-          <w:sz w:val="32"/>
-          <w:szCs w:val="28"/>
-        </w:rPr>
-        <w:t>s</w:t>
-      </w:r>
-      <w:r>
-        <w:rPr>
-          <w:b/>
-          <w:i/>
-          <w:sz w:val="32"/>
-          <w:szCs w:val="28"/>
-        </w:rPr>
-        <w:t xml:space="preserve"> aluno</w:t>
-      </w:r>
-      <w:r>
-        <w:rPr>
-          <w:b/>
-          <w:i/>
-          <w:sz w:val="32"/>
-          <w:szCs w:val="28"/>
-        </w:rPr>
-        <w:t>s</w:t>
-      </w:r>
-      <w:r>
-        <w:rPr>
-          <w:b/>
-          <w:i/>
-          <w:sz w:val="32"/>
-          <w:szCs w:val="28"/>
-        </w:rPr>
-        <w:t xml:space="preserve"> bem como o</w:t>
-      </w:r>
-      <w:r>
-        <w:rPr>
-          <w:b/>
-          <w:i/>
-          <w:sz w:val="32"/>
-          <w:szCs w:val="28"/>
-        </w:rPr>
-        <w:t>s</w:t>
-      </w:r>
-      <w:r>
-        <w:rPr>
-          <w:b/>
-          <w:i/>
-          <w:sz w:val="32"/>
-          <w:szCs w:val="28"/>
-        </w:rPr>
-        <w:t xml:space="preserve"> seu</w:t>
-      </w:r>
-      <w:r>
-        <w:rPr>
-          <w:b/>
-          <w:i/>
-          <w:sz w:val="32"/>
-          <w:szCs w:val="28"/>
-        </w:rPr>
-        <w:t>s</w:t>
-      </w:r>
-      <w:r>
-        <w:rPr>
-          <w:b/>
-          <w:i/>
-          <w:sz w:val="32"/>
-          <w:szCs w:val="28"/>
-        </w:rPr>
-        <w:t xml:space="preserve"> número</w:t>
-      </w:r>
-      <w:r>
-        <w:rPr>
-          <w:b/>
-          <w:i/>
-          <w:sz w:val="32"/>
-          <w:szCs w:val="28"/>
-        </w:rPr>
-        <w:t>s</w:t>
-      </w:r>
-      <w:r>
-        <w:rPr>
-          <w:b/>
-          <w:i/>
-          <w:sz w:val="32"/>
-          <w:szCs w:val="28"/>
-        </w:rPr>
-        <w:t xml:space="preserve"> de matrícula</w:t>
-      </w:r>
-      <w:r>
-        <w:rPr>
-          <w:b/>
-          <w:i/>
-          <w:sz w:val="32"/>
-          <w:szCs w:val="28"/>
-        </w:rPr>
-        <w:t>.</w:t>
-      </w:r>
-      <w:r>
-        <w:rPr>
-          <w:b/>
-          <w:i/>
-          <w:sz w:val="32"/>
-          <w:szCs w:val="28"/>
-        </w:rPr>
-        <w:t xml:space="preserve"> </w:t>
-      </w:r>
-      <w:r>
-        <w:rPr>
-          <w:b/>
-          <w:i/>
-          <w:sz w:val="32"/>
-          <w:szCs w:val="28"/>
-        </w:rPr>
-        <w:t>Qu</w:t>
-      </w:r>
-      <w:r>
-        <w:rPr>
-          <w:b/>
-          <w:i/>
-          <w:sz w:val="32"/>
-          <w:szCs w:val="28"/>
-        </w:rPr>
-        <w:t>alquer dúvida sobre o trabalho deverá</w:t>
-      </w:r>
-      <w:r>
-        <w:rPr>
-          <w:b/>
-          <w:i/>
-          <w:sz w:val="32"/>
-          <w:szCs w:val="28"/>
-        </w:rPr>
-        <w:t xml:space="preserve"> ser envia</w:t>
-      </w:r>
       <w:bookmarkStart w:id="0" w:name="_GoBack"/>
       <w:bookmarkEnd w:id="0"/>
       <w:r>
         <w:rPr>
           <w:b/>
           <w:i/>
-          <w:sz w:val="32"/>
-          <w:szCs w:val="28"/>
-        </w:rPr>
-        <w:t>da para o</w:t>
+          <w:color w:val="0070C0"/>
+          <w:sz w:val="32"/>
+          <w:szCs w:val="32"/>
+        </w:rPr>
+        <w:t>4 pessoas</w:t>
+      </w:r>
+      <w:r>
+        <w:rPr>
+          <w:i/>
+          <w:sz w:val="32"/>
+          <w:szCs w:val="32"/>
+        </w:rPr>
+        <w:t xml:space="preserve">. </w:t>
+      </w:r>
+      <w:r>
+        <w:rPr>
+          <w:b/>
+          <w:i/>
+          <w:sz w:val="32"/>
+          <w:szCs w:val="32"/>
+        </w:rPr>
+        <w:t>Lembrando que os grupos deverão ser os mesmos definidos no Trabalho 1.</w:t>
+      </w:r>
+    </w:p>
+    <w:p>
+      <w:pPr>
+        <w:jc w:val="both"/>
+        <w:rPr>
+          <w:sz w:val="32"/>
+          <w:szCs w:val="32"/>
+        </w:rPr>
+      </w:pPr>
+    </w:p>
+    <w:p>
+      <w:pPr>
+        <w:jc w:val="both"/>
+        <w:rPr>
+          <w:sz w:val="32"/>
+          <w:szCs w:val="32"/>
+        </w:rPr>
+      </w:pPr>
+      <w:r>
+        <w:rPr>
+          <w:sz w:val="32"/>
+          <w:szCs w:val="32"/>
+        </w:rPr>
+        <w:t xml:space="preserve">2. </w:t>
+      </w:r>
+      <w:r>
+        <w:rPr>
+          <w:sz w:val="32"/>
+          <w:szCs w:val="32"/>
+        </w:rPr>
+        <w:t>O que entregar?</w:t>
+      </w:r>
+    </w:p>
+    <w:p>
+      <w:pPr>
+        <w:jc w:val="both"/>
+        <w:rPr>
+          <w:b/>
+          <w:i/>
+          <w:sz w:val="32"/>
+          <w:szCs w:val="28"/>
+        </w:rPr>
+      </w:pPr>
+      <w:r>
+        <w:rPr>
+          <w:b/>
+          <w:i/>
+          <w:sz w:val="32"/>
+          <w:szCs w:val="28"/>
+        </w:rPr>
+        <w:t xml:space="preserve">Todos os trabalhos deverão ser </w:t>
+      </w:r>
+      <w:r>
+        <w:rPr>
+          <w:b/>
+          <w:i/>
+          <w:sz w:val="32"/>
+          <w:szCs w:val="28"/>
+        </w:rPr>
+        <w:t>enviados para</w:t>
+      </w:r>
+      <w:r>
+        <w:rPr>
+          <w:b/>
+          <w:i/>
+          <w:sz w:val="32"/>
+          <w:szCs w:val="28"/>
+        </w:rPr>
+        <w:t xml:space="preserve">: </w:t>
+      </w:r>
+      <w:r>
+        <w:rPr>
+          <w:b/>
+          <w:i/>
+          <w:color w:val="0070C0"/>
+          <w:sz w:val="32"/>
+          <w:szCs w:val="28"/>
+        </w:rPr>
+        <w:t>edu@cefetmg.br</w:t>
+      </w:r>
+      <w:r>
+        <w:rPr>
+          <w:b/>
+          <w:i/>
+          <w:sz w:val="32"/>
+          <w:szCs w:val="28"/>
+        </w:rPr>
+        <w:t xml:space="preserve">. O </w:t>
+      </w:r>
+      <w:r>
+        <w:rPr>
+          <w:b/>
+          <w:i/>
+          <w:sz w:val="32"/>
+          <w:szCs w:val="28"/>
+        </w:rPr>
+        <w:t>grupo</w:t>
+      </w:r>
+      <w:r>
+        <w:rPr>
+          <w:b/>
+          <w:i/>
+          <w:sz w:val="32"/>
+          <w:szCs w:val="28"/>
+        </w:rPr>
+        <w:t xml:space="preserve"> deverá colocar todo o </w:t>
+      </w:r>
+      <w:r>
+        <w:rPr>
+          <w:b/>
+          <w:i/>
+          <w:sz w:val="32"/>
+          <w:szCs w:val="28"/>
+        </w:rPr>
+        <w:t xml:space="preserve">código-fonte do </w:t>
+      </w:r>
+      <w:r>
+        <w:rPr>
+          <w:b/>
+          <w:i/>
+          <w:sz w:val="32"/>
+          <w:szCs w:val="28"/>
+        </w:rPr>
+        <w:t>trabalho em um arquivo zip</w:t>
+      </w:r>
+      <w:r>
+        <w:rPr>
+          <w:b/>
+          <w:i/>
+          <w:sz w:val="32"/>
+          <w:szCs w:val="28"/>
+        </w:rPr>
+        <w:t>. O arquivo zipado deverá conter o</w:t>
+      </w:r>
+      <w:r>
+        <w:rPr>
+          <w:b/>
+          <w:i/>
+          <w:sz w:val="32"/>
+          <w:szCs w:val="28"/>
+        </w:rPr>
+        <w:t>s</w:t>
+      </w:r>
+      <w:r>
+        <w:rPr>
+          <w:b/>
+          <w:i/>
+          <w:sz w:val="32"/>
+          <w:szCs w:val="28"/>
+        </w:rPr>
+        <w:t xml:space="preserve"> nome</w:t>
+      </w:r>
+      <w:r>
+        <w:rPr>
+          <w:b/>
+          <w:i/>
+          <w:sz w:val="32"/>
+          <w:szCs w:val="28"/>
+        </w:rPr>
+        <w:t>s</w:t>
+      </w:r>
+      <w:r>
+        <w:rPr>
+          <w:b/>
+          <w:i/>
+          <w:sz w:val="32"/>
+          <w:szCs w:val="28"/>
+        </w:rPr>
+        <w:t xml:space="preserve"> </w:t>
+      </w:r>
+      <w:r>
+        <w:rPr>
+          <w:b/>
+          <w:i/>
+          <w:sz w:val="32"/>
+          <w:szCs w:val="28"/>
+        </w:rPr>
+        <w:t>completo</w:t>
+      </w:r>
+      <w:r>
+        <w:rPr>
+          <w:b/>
+          <w:i/>
+          <w:sz w:val="32"/>
+          <w:szCs w:val="28"/>
+        </w:rPr>
+        <w:t>s</w:t>
+      </w:r>
+      <w:r>
+        <w:rPr>
+          <w:b/>
+          <w:i/>
+          <w:sz w:val="32"/>
+          <w:szCs w:val="28"/>
+        </w:rPr>
+        <w:t xml:space="preserve"> do</w:t>
+      </w:r>
+      <w:r>
+        <w:rPr>
+          <w:b/>
+          <w:i/>
+          <w:sz w:val="32"/>
+          <w:szCs w:val="28"/>
+        </w:rPr>
+        <w:t>s</w:t>
+      </w:r>
+      <w:r>
+        <w:rPr>
+          <w:b/>
+          <w:i/>
+          <w:sz w:val="32"/>
+          <w:szCs w:val="28"/>
+        </w:rPr>
+        <w:t xml:space="preserve"> aluno</w:t>
+      </w:r>
+      <w:r>
+        <w:rPr>
+          <w:b/>
+          <w:i/>
+          <w:sz w:val="32"/>
+          <w:szCs w:val="28"/>
+        </w:rPr>
+        <w:t>s</w:t>
+      </w:r>
+      <w:r>
+        <w:rPr>
+          <w:b/>
+          <w:i/>
+          <w:sz w:val="32"/>
+          <w:szCs w:val="28"/>
+        </w:rPr>
+        <w:t xml:space="preserve"> bem como o</w:t>
+      </w:r>
+      <w:r>
+        <w:rPr>
+          <w:b/>
+          <w:i/>
+          <w:sz w:val="32"/>
+          <w:szCs w:val="28"/>
+        </w:rPr>
+        <w:t>s</w:t>
+      </w:r>
+      <w:r>
+        <w:rPr>
+          <w:b/>
+          <w:i/>
+          <w:sz w:val="32"/>
+          <w:szCs w:val="28"/>
+        </w:rPr>
+        <w:t xml:space="preserve"> seu</w:t>
+      </w:r>
+      <w:r>
+        <w:rPr>
+          <w:b/>
+          <w:i/>
+          <w:sz w:val="32"/>
+          <w:szCs w:val="28"/>
+        </w:rPr>
+        <w:t>s</w:t>
+      </w:r>
+      <w:r>
+        <w:rPr>
+          <w:b/>
+          <w:i/>
+          <w:sz w:val="32"/>
+          <w:szCs w:val="28"/>
+        </w:rPr>
+        <w:t xml:space="preserve"> número</w:t>
+      </w:r>
+      <w:r>
+        <w:rPr>
+          <w:b/>
+          <w:i/>
+          <w:sz w:val="32"/>
+          <w:szCs w:val="28"/>
+        </w:rPr>
+        <w:t>s</w:t>
+      </w:r>
+      <w:r>
+        <w:rPr>
+          <w:b/>
+          <w:i/>
+          <w:sz w:val="32"/>
+          <w:szCs w:val="28"/>
+        </w:rPr>
+        <w:t xml:space="preserve"> de matrícula</w:t>
+      </w:r>
+      <w:r>
+        <w:rPr>
+          <w:b/>
+          <w:i/>
+          <w:sz w:val="32"/>
+          <w:szCs w:val="28"/>
+        </w:rPr>
+        <w:t>.</w:t>
+      </w:r>
+      <w:r>
+        <w:rPr>
+          <w:b/>
+          <w:i/>
+          <w:sz w:val="32"/>
+          <w:szCs w:val="28"/>
+        </w:rPr>
+        <w:t xml:space="preserve"> </w:t>
+      </w:r>
+      <w:r>
+        <w:rPr>
+          <w:b/>
+          <w:i/>
+          <w:sz w:val="32"/>
+          <w:szCs w:val="28"/>
+        </w:rPr>
+        <w:t>Qu</w:t>
+      </w:r>
+      <w:r>
+        <w:rPr>
+          <w:b/>
+          <w:i/>
+          <w:sz w:val="32"/>
+          <w:szCs w:val="28"/>
+        </w:rPr>
+        <w:t>alquer dúvida sobre o trabalho deverá</w:t>
+      </w:r>
+      <w:r>
+        <w:rPr>
+          <w:b/>
+          <w:i/>
+          <w:sz w:val="32"/>
+          <w:szCs w:val="28"/>
+        </w:rPr>
+        <w:t xml:space="preserve"> ser enviada para o</w:t>
       </w:r>
       <w:r>
         <w:rPr>

</xml_diff>

<commit_message>
Trabalho 2 de Lab. PC2 + Exercicio Pratico 5
</commit_message>
<xml_diff>
--- a/aulas/lab-poo/Trabalho2-PC2.docx
+++ b/aulas/lab-poo/Trabalho2-PC2.docx
@@ -204,14 +204,7 @@
           <w:sz w:val="32"/>
           <w:szCs w:val="32"/>
         </w:rPr>
-        <w:t>13</w:t>
-      </w:r>
-      <w:r>
-        <w:rPr>
-          <w:sz w:val="32"/>
-          <w:szCs w:val="32"/>
-        </w:rPr>
-        <w:t>/01</w:t>
+        <w:t>02/06</w:t>
       </w:r>
     </w:p>
     <w:p>
@@ -1750,7 +1743,27 @@
           <w:sz w:val="32"/>
           <w:szCs w:val="32"/>
         </w:rPr>
-        <w:t>grupos de 4 pessoas</w:t>
+        <w:t xml:space="preserve">grupos de </w:t>
+      </w:r>
+      <w:r>
+        <w:rPr>
+          <w:b/>
+          <w:i/>
+          <w:color w:val="0070C0"/>
+          <w:sz w:val="32"/>
+          <w:szCs w:val="32"/>
+        </w:rPr>
+        <w:t>3</w:t>
+      </w:r>
+      <w:r>
+        <w:rPr>
+          <w:b/>
+          <w:i/>
+          <w:color w:val="0070C0"/>
+          <w:sz w:val="32"/>
+          <w:szCs w:val="32"/>
+        </w:rPr>
+        <w:t xml:space="preserve"> pessoas</w:t>
       </w:r>
       <w:r>
         <w:rPr>
@@ -1800,47 +1813,47 @@
           <w:szCs w:val="32"/>
         </w:rPr>
         <w:t>O que entregar?</w:t>
-      </w:r>
-    </w:p>
-    <w:p>
-      <w:pPr>
-        <w:jc w:val="both"/>
-        <w:rPr>
-          <w:b/>
-          <w:i/>
-          <w:sz w:val="32"/>
-          <w:szCs w:val="28"/>
-        </w:rPr>
-      </w:pPr>
-      <w:r>
-        <w:rPr>
-          <w:b/>
-          <w:i/>
-          <w:sz w:val="32"/>
-          <w:szCs w:val="28"/>
-        </w:rPr>
-        <w:t xml:space="preserve">Todos os trabalhos deverão ser </w:t>
-      </w:r>
-      <w:r>
-        <w:rPr>
-          <w:b/>
-          <w:i/>
-          <w:sz w:val="32"/>
-          <w:szCs w:val="28"/>
-        </w:rPr>
-        <w:t>enviados para</w:t>
-      </w:r>
-      <w:r>
-        <w:rPr>
-          <w:b/>
-          <w:i/>
-          <w:sz w:val="32"/>
-          <w:szCs w:val="28"/>
-        </w:rPr>
-        <w:t xml:space="preserve"> o SIGAA</w:t>
       </w:r>
       <w:bookmarkStart w:id="0" w:name="_GoBack"/>
       <w:bookmarkEnd w:id="0"/>
+    </w:p>
+    <w:p>
+      <w:pPr>
+        <w:jc w:val="both"/>
+        <w:rPr>
+          <w:b/>
+          <w:i/>
+          <w:sz w:val="32"/>
+          <w:szCs w:val="28"/>
+        </w:rPr>
+      </w:pPr>
+      <w:r>
+        <w:rPr>
+          <w:b/>
+          <w:i/>
+          <w:sz w:val="32"/>
+          <w:szCs w:val="28"/>
+        </w:rPr>
+        <w:t xml:space="preserve">Todos os trabalhos deverão ser </w:t>
+      </w:r>
+      <w:r>
+        <w:rPr>
+          <w:b/>
+          <w:i/>
+          <w:sz w:val="32"/>
+          <w:szCs w:val="28"/>
+        </w:rPr>
+        <w:t>enviados para</w:t>
+      </w:r>
+      <w:r>
+        <w:rPr>
+          <w:b/>
+          <w:i/>
+          <w:sz w:val="32"/>
+          <w:szCs w:val="28"/>
+        </w:rPr>
+        <w:t xml:space="preserve"> o SIGAA</w:t>
+      </w:r>
       <w:r>
         <w:rPr>
           <w:b/>

</xml_diff>

<commit_message>
Especificacao do Trabalho 2 de PC2
</commit_message>
<xml_diff>
--- a/aulas/lab-poo/Trabalho2-PC2.docx
+++ b/aulas/lab-poo/Trabalho2-PC2.docx
@@ -204,7 +204,7 @@
           <w:sz w:val="32"/>
           <w:szCs w:val="32"/>
         </w:rPr>
-        <w:t>02/06</w:t>
+        <w:t>27/10</w:t>
       </w:r>
     </w:p>
     <w:p>
@@ -1763,59 +1763,69 @@
           <w:sz w:val="32"/>
           <w:szCs w:val="32"/>
         </w:rPr>
-        <w:t xml:space="preserve"> pessoas</w:t>
-      </w:r>
-      <w:r>
-        <w:rPr>
-          <w:i/>
-          <w:sz w:val="32"/>
-          <w:szCs w:val="32"/>
-        </w:rPr>
-        <w:t xml:space="preserve">. </w:t>
-      </w:r>
-      <w:r>
-        <w:rPr>
-          <w:b/>
-          <w:i/>
-          <w:sz w:val="32"/>
-          <w:szCs w:val="32"/>
-        </w:rPr>
-        <w:t>Lembrando que os grupos deverão ser os mesmos definidos no Trabalho 1.</w:t>
-      </w:r>
-    </w:p>
-    <w:p>
-      <w:pPr>
-        <w:jc w:val="both"/>
-        <w:rPr>
-          <w:sz w:val="32"/>
-          <w:szCs w:val="32"/>
-        </w:rPr>
-      </w:pPr>
-    </w:p>
-    <w:p>
-      <w:pPr>
-        <w:jc w:val="both"/>
-        <w:rPr>
-          <w:sz w:val="32"/>
-          <w:szCs w:val="32"/>
-        </w:rPr>
-      </w:pPr>
-      <w:r>
-        <w:rPr>
-          <w:sz w:val="32"/>
-          <w:szCs w:val="32"/>
-        </w:rPr>
-        <w:t xml:space="preserve">2. </w:t>
-      </w:r>
-      <w:r>
-        <w:rPr>
-          <w:sz w:val="32"/>
-          <w:szCs w:val="32"/>
-        </w:rPr>
-        <w:t>O que entregar?</w:t>
+        <w:t xml:space="preserve"> ou 4</w:t>
       </w:r>
       <w:bookmarkStart w:id="0" w:name="_GoBack"/>
       <w:bookmarkEnd w:id="0"/>
+      <w:r>
+        <w:rPr>
+          <w:b/>
+          <w:i/>
+          <w:color w:val="0070C0"/>
+          <w:sz w:val="32"/>
+          <w:szCs w:val="32"/>
+        </w:rPr>
+        <w:t xml:space="preserve"> pessoas</w:t>
+      </w:r>
+      <w:r>
+        <w:rPr>
+          <w:i/>
+          <w:sz w:val="32"/>
+          <w:szCs w:val="32"/>
+        </w:rPr>
+        <w:t xml:space="preserve">. </w:t>
+      </w:r>
+      <w:r>
+        <w:rPr>
+          <w:b/>
+          <w:i/>
+          <w:sz w:val="32"/>
+          <w:szCs w:val="32"/>
+        </w:rPr>
+        <w:t>Lembrando que os grupos deverão ser os mesmos definidos no Trabalho 1.</w:t>
+      </w:r>
+    </w:p>
+    <w:p>
+      <w:pPr>
+        <w:jc w:val="both"/>
+        <w:rPr>
+          <w:sz w:val="32"/>
+          <w:szCs w:val="32"/>
+        </w:rPr>
+      </w:pPr>
+    </w:p>
+    <w:p>
+      <w:pPr>
+        <w:jc w:val="both"/>
+        <w:rPr>
+          <w:sz w:val="32"/>
+          <w:szCs w:val="32"/>
+        </w:rPr>
+      </w:pPr>
+      <w:r>
+        <w:rPr>
+          <w:sz w:val="32"/>
+          <w:szCs w:val="32"/>
+        </w:rPr>
+        <w:t xml:space="preserve">2. </w:t>
+      </w:r>
+      <w:r>
+        <w:rPr>
+          <w:sz w:val="32"/>
+          <w:szCs w:val="32"/>
+        </w:rPr>
+        <w:t>O que entregar?</w:t>
+      </w:r>
     </w:p>
     <w:p>
       <w:pPr>

</xml_diff>

<commit_message>
Trabalho 2 no ar
</commit_message>
<xml_diff>
--- a/aulas/lab-poo/Trabalho2-PC2.docx
+++ b/aulas/lab-poo/Trabalho2-PC2.docx
@@ -179,8 +179,13 @@
       <w:pPr>
         <w:jc w:val="right"/>
         <w:rPr>
-          <w:sz w:val="32"/>
-          <w:szCs w:val="32"/>
+          <w:rFonts w:ascii="Arial" w:hAnsi="Arial" w:cs="Arial"/>
+          <w:b/>
+          <w:bCs/>
+          <w:color w:val="828282"/>
+          <w:sz w:val="27"/>
+          <w:szCs w:val="27"/>
+          <w:shd w:val="clear" w:color="auto" w:fill="FFFFFF"/>
         </w:rPr>
       </w:pPr>
       <w:r>
@@ -204,7 +209,7 @@
           <w:sz w:val="32"/>
           <w:szCs w:val="32"/>
         </w:rPr>
-        <w:t>27/10</w:t>
+        <w:t>18/05</w:t>
       </w:r>
     </w:p>
     <w:p>
@@ -1763,69 +1768,69 @@
           <w:sz w:val="32"/>
           <w:szCs w:val="32"/>
         </w:rPr>
-        <w:t xml:space="preserve"> ou 4</w:t>
+        <w:t xml:space="preserve"> </w:t>
+      </w:r>
+      <w:r>
+        <w:rPr>
+          <w:b/>
+          <w:i/>
+          <w:color w:val="0070C0"/>
+          <w:sz w:val="32"/>
+          <w:szCs w:val="32"/>
+        </w:rPr>
+        <w:t>pessoas</w:t>
+      </w:r>
+      <w:r>
+        <w:rPr>
+          <w:i/>
+          <w:sz w:val="32"/>
+          <w:szCs w:val="32"/>
+        </w:rPr>
+        <w:t xml:space="preserve">. </w:t>
+      </w:r>
+      <w:r>
+        <w:rPr>
+          <w:b/>
+          <w:i/>
+          <w:sz w:val="32"/>
+          <w:szCs w:val="32"/>
+        </w:rPr>
+        <w:t>Lembrando que os grupos deverão ser os mesmos definidos no Trabalho 1.</w:t>
+      </w:r>
+    </w:p>
+    <w:p>
+      <w:pPr>
+        <w:jc w:val="both"/>
+        <w:rPr>
+          <w:sz w:val="32"/>
+          <w:szCs w:val="32"/>
+        </w:rPr>
+      </w:pPr>
+    </w:p>
+    <w:p>
+      <w:pPr>
+        <w:jc w:val="both"/>
+        <w:rPr>
+          <w:sz w:val="32"/>
+          <w:szCs w:val="32"/>
+        </w:rPr>
+      </w:pPr>
+      <w:r>
+        <w:rPr>
+          <w:sz w:val="32"/>
+          <w:szCs w:val="32"/>
+        </w:rPr>
+        <w:t xml:space="preserve">2. </w:t>
+      </w:r>
+      <w:r>
+        <w:rPr>
+          <w:sz w:val="32"/>
+          <w:szCs w:val="32"/>
+        </w:rPr>
+        <w:t>O que entregar?</w:t>
       </w:r>
       <w:bookmarkStart w:id="0" w:name="_GoBack"/>
       <w:bookmarkEnd w:id="0"/>
-      <w:r>
-        <w:rPr>
-          <w:b/>
-          <w:i/>
-          <w:color w:val="0070C0"/>
-          <w:sz w:val="32"/>
-          <w:szCs w:val="32"/>
-        </w:rPr>
-        <w:t xml:space="preserve"> pessoas</w:t>
-      </w:r>
-      <w:r>
-        <w:rPr>
-          <w:i/>
-          <w:sz w:val="32"/>
-          <w:szCs w:val="32"/>
-        </w:rPr>
-        <w:t xml:space="preserve">. </w:t>
-      </w:r>
-      <w:r>
-        <w:rPr>
-          <w:b/>
-          <w:i/>
-          <w:sz w:val="32"/>
-          <w:szCs w:val="32"/>
-        </w:rPr>
-        <w:t>Lembrando que os grupos deverão ser os mesmos definidos no Trabalho 1.</w:t>
-      </w:r>
-    </w:p>
-    <w:p>
-      <w:pPr>
-        <w:jc w:val="both"/>
-        <w:rPr>
-          <w:sz w:val="32"/>
-          <w:szCs w:val="32"/>
-        </w:rPr>
-      </w:pPr>
-    </w:p>
-    <w:p>
-      <w:pPr>
-        <w:jc w:val="both"/>
-        <w:rPr>
-          <w:sz w:val="32"/>
-          <w:szCs w:val="32"/>
-        </w:rPr>
-      </w:pPr>
-      <w:r>
-        <w:rPr>
-          <w:sz w:val="32"/>
-          <w:szCs w:val="32"/>
-        </w:rPr>
-        <w:t xml:space="preserve">2. </w:t>
-      </w:r>
-      <w:r>
-        <w:rPr>
-          <w:sz w:val="32"/>
-          <w:szCs w:val="32"/>
-        </w:rPr>
-        <w:t>O que entregar?</w:t>
-      </w:r>
     </w:p>
     <w:p>
       <w:pPr>

</xml_diff>

<commit_message>
nova data do trab. 2 de lab. pc2
</commit_message>
<xml_diff>
--- a/aulas/lab-poo/Trabalho2-PC2.docx
+++ b/aulas/lab-poo/Trabalho2-PC2.docx
@@ -5,7 +5,7 @@
     <w:p>
       <w:pPr>
         <w:ind w:firstLine="708"/>
-        <w:jc w:val="both"/>
+        <w:jc w:val="right"/>
         <w:rPr>
           <w:b/>
           <w:sz w:val="32"/>
@@ -126,7 +126,7 @@
     <w:p>
       <w:pPr>
         <w:ind w:left="1416"/>
-        <w:jc w:val="both"/>
+        <w:jc w:val="right"/>
         <w:rPr>
           <w:b/>
           <w:sz w:val="32"/>
@@ -145,7 +145,7 @@
     <w:p>
       <w:pPr>
         <w:ind w:left="1416"/>
-        <w:jc w:val="both"/>
+        <w:jc w:val="right"/>
         <w:rPr>
           <w:b/>
           <w:sz w:val="32"/>
@@ -177,6 +177,7 @@
     </w:p>
     <w:p>
       <w:pPr>
+        <w:ind w:left="7080"/>
         <w:jc w:val="both"/>
         <w:rPr>
           <w:rFonts w:ascii="Arial" w:hAnsi="Arial" w:cs="Arial"/>
@@ -194,6 +195,14 @@
           <w:sz w:val="32"/>
           <w:szCs w:val="32"/>
         </w:rPr>
+        <w:t xml:space="preserve">    </w:t>
+      </w:r>
+      <w:r>
+        <w:rPr>
+          <w:b/>
+          <w:sz w:val="32"/>
+          <w:szCs w:val="32"/>
+        </w:rPr>
         <w:t>Data de entrega:</w:t>
       </w:r>
       <w:r>
@@ -209,7 +218,14 @@
           <w:sz w:val="32"/>
           <w:szCs w:val="32"/>
         </w:rPr>
-        <w:t>20/10</w:t>
+        <w:t>26</w:t>
+      </w:r>
+      <w:r>
+        <w:rPr>
+          <w:sz w:val="32"/>
+          <w:szCs w:val="32"/>
+        </w:rPr>
+        <w:t>/10</w:t>
       </w:r>
     </w:p>
     <w:p>
@@ -2740,15 +2756,7 @@
           <w:sz w:val="32"/>
           <w:szCs w:val="32"/>
         </w:rPr>
-        <w:t>Seis eixos, como caminhões-trator com semirreboque: R$ 14,40 (x6)</w:t>
-      </w:r>
-      <w:r>
-        <w:rPr>
-          <w:rFonts w:ascii="Calibri Body" w:hAnsi="Calibri Body"/>
-          <w:sz w:val="32"/>
-          <w:szCs w:val="32"/>
-        </w:rPr>
-        <w:t>.</w:t>
+        <w:t>Seis eixos, como caminhões-trator com semirreboque: R$ 14,40 (x6).</w:t>
       </w:r>
     </w:p>
     <w:p>
@@ -4761,8 +4769,6 @@
         </w:rPr>
         <w:t xml:space="preserve"> </w:t>
       </w:r>
-      <w:bookmarkStart w:id="0" w:name="_GoBack"/>
-      <w:bookmarkEnd w:id="0"/>
       <w:r>
         <w:rPr>
           <w:rFonts w:ascii="Calibri Body" w:hAnsi="Calibri Body"/>
@@ -5329,7 +5335,7 @@
           <w:sz w:val="32"/>
           <w:szCs w:val="28"/>
         </w:rPr>
-        <w:t>Todos os trabalhos deverão ser enviados para o SIGAA. O grupo deverá colocar todo o código-fonte do trabalho em um arquivo zip. O arquivo zipado deverá conter os nomes completos dos alunos bem como os seus números de matrícula. Qualquer dúvida sobre o trabalho deverá ser enviada para os monitor</w:t>
+        <w:t>Todos os trabalhos deverão ser enviados para o SIGAA. O grupo deverá colocar todo o código-fonte do trabalho em um arquivo zip. O arquivo zipado deverá conter os nomes completos dos alunos bem com</w:t>
       </w:r>
       <w:r>
         <w:rPr>
@@ -5338,7 +5344,7 @@
           <w:sz w:val="32"/>
           <w:szCs w:val="28"/>
         </w:rPr>
-        <w:t>es.</w:t>
+        <w:t>o os seus números de matrícula.</w:t>
       </w:r>
     </w:p>
     <w:p>
@@ -5358,6 +5364,8 @@
           <w:szCs w:val="28"/>
         </w:rPr>
       </w:pPr>
+      <w:bookmarkStart w:id="0" w:name="_GoBack"/>
+      <w:bookmarkEnd w:id="0"/>
     </w:p>
     <w:sectPr>
       <w:pgSz w:w="11906" w:h="16838"/>

</xml_diff>